<commit_message>
Case Studies of Twitter APIs
Added more info to the BuzzFeed case study
</commit_message>
<xml_diff>
--- a/Case Studies.docx
+++ b/Case Studies.docx
@@ -19,8 +19,6 @@
       <w:r>
         <w:t>3</w:t>
       </w:r>
-      <w:bookmarkStart w:id="0" w:name="_GoBack"/>
-      <w:bookmarkEnd w:id="0"/>
       <w:r>
         <w:t>, 2015</w:t>
       </w:r>
@@ -30,7 +28,13 @@
         <w:jc w:val="center"/>
       </w:pPr>
       <w:r>
-        <w:t>Twitter Case Studies</w:t>
+        <w:t>Twitter</w:t>
+      </w:r>
+      <w:r>
+        <w:t xml:space="preserve"> Data Mining</w:t>
+      </w:r>
+      <w:r>
+        <w:t xml:space="preserve"> Case Studies</w:t>
       </w:r>
     </w:p>
     <w:p>
@@ -65,13 +69,8 @@
           <w:numId w:val="1"/>
         </w:numPr>
       </w:pPr>
-      <w:proofErr w:type="spellStart"/>
-      <w:r>
-        <w:t>Crashlytics</w:t>
-      </w:r>
-      <w:proofErr w:type="spellEnd"/>
-      <w:r>
-        <w:t xml:space="preserve"> (Part of the Fabric SDK)</w:t>
+      <w:r>
+        <w:t>Crashlytics (Part of the Fabric SDK)</w:t>
       </w:r>
     </w:p>
     <w:p>
@@ -132,6 +131,42 @@
       </w:pPr>
       <w:r>
         <w:t>Wanted to make it easier to share stories on Twitter</w:t>
+      </w:r>
+    </w:p>
+    <w:p>
+      <w:pPr>
+        <w:pStyle w:val="ListParagraph"/>
+        <w:numPr>
+          <w:ilvl w:val="2"/>
+          <w:numId w:val="1"/>
+        </w:numPr>
+      </w:pPr>
+      <w:r>
+        <w:t>Twitter Social (Also part of the Fabric SDK)</w:t>
+      </w:r>
+    </w:p>
+    <w:p>
+      <w:pPr>
+        <w:pStyle w:val="ListParagraph"/>
+        <w:numPr>
+          <w:ilvl w:val="3"/>
+          <w:numId w:val="1"/>
+        </w:numPr>
+      </w:pPr>
+      <w:r>
+        <w:t>One tag in XML embeds a tweet</w:t>
+      </w:r>
+    </w:p>
+    <w:p>
+      <w:pPr>
+        <w:pStyle w:val="ListParagraph"/>
+        <w:numPr>
+          <w:ilvl w:val="3"/>
+          <w:numId w:val="1"/>
+        </w:numPr>
+      </w:pPr>
+      <w:r>
+        <w:t>Made possible by the TweetUI Kit for Android and the REST APIs for iOS</w:t>
       </w:r>
     </w:p>
     <w:p>
@@ -176,6 +211,55 @@
           <w:numId w:val="1"/>
         </w:numPr>
       </w:pPr>
+      <w:hyperlink r:id="rId7" w:history="1">
+        <w:r>
+          <w:rPr>
+            <w:rStyle w:val="Hyperlink"/>
+          </w:rPr>
+          <w:t>https://dev.twitter.com/twitter-kit/android/tweetui</w:t>
+        </w:r>
+      </w:hyperlink>
+    </w:p>
+    <w:p>
+      <w:pPr>
+        <w:pStyle w:val="ListParagraph"/>
+        <w:numPr>
+          <w:ilvl w:val="1"/>
+          <w:numId w:val="1"/>
+        </w:numPr>
+      </w:pPr>
+      <w:hyperlink r:id="rId8" w:history="1">
+        <w:r>
+          <w:rPr>
+            <w:rStyle w:val="Hyperlink"/>
+          </w:rPr>
+          <w:t>https://dev.twitter.com/twitter-kit/ios/show-tweets</w:t>
+        </w:r>
+      </w:hyperlink>
+    </w:p>
+    <w:p>
+      <w:pPr>
+        <w:pStyle w:val="ListParagraph"/>
+        <w:numPr>
+          <w:ilvl w:val="1"/>
+          <w:numId w:val="1"/>
+        </w:numPr>
+      </w:pPr>
+      <w:hyperlink r:id="rId9" w:history="1">
+        <w:r>
+          <w:rPr>
+            <w:rStyle w:val="Hyperlink"/>
+          </w:rPr>
+          <w:t>https://dev.twitter.com/products/native-social</w:t>
+        </w:r>
+      </w:hyperlink>
+    </w:p>
+    <w:p>
+      <w:r>
+        <w:t>Data mining during exceptions was used to understand the reason behind app crashes, while data mining of tweets allowed BuzzFeed to embed tweets inside its native Play Store and App Store apps.</w:t>
+      </w:r>
+      <w:bookmarkStart w:id="0" w:name="_GoBack"/>
+      <w:bookmarkEnd w:id="0"/>
     </w:p>
     <w:sectPr>
       <w:pgSz w:w="12240" w:h="15840"/>

</xml_diff>